<commit_message>
Update sem 2 timetable
</commit_message>
<xml_diff>
--- a/Supporting/RM1_ODL_Sem2_Timetable_2425.docx
+++ b/Supporting/RM1_ODL_Sem2_Timetable_2425.docx
@@ -341,24 +341,20 @@
             <w:tcW w:w="1778" w:type="pct"/>
           </w:tcPr>
           <w:p>
+            <w:r>
+              <w:t>Reporting power analyses</w:t>
+            </w:r>
+          </w:p>
+          <w:p>
             <w:pPr>
               <w:rPr>
                 <w:highlight w:val="yellow"/>
               </w:rPr>
             </w:pPr>
-            <w:r>
-              <w:rPr>
-                <w:highlight w:val="yellow"/>
-              </w:rPr>
-              <w:t>Reporting power analyses</w:t>
-            </w:r>
-          </w:p>
-          <w:p>
-            <w:r>
-              <w:rPr>
-                <w:highlight w:val="yellow"/>
-              </w:rPr>
-              <w:t>R: Something about data wrangling template on data extract?</w:t>
+          </w:p>
+          <w:p>
+            <w:r>
+              <w:t>Code peer-review</w:t>
             </w:r>
             <w:r>
               <w:t xml:space="preserve"> </w:t>
@@ -726,28 +722,11 @@
             <w:tcW w:w="1778" w:type="pct"/>
           </w:tcPr>
           <w:p>
-            <w:commentRangeStart w:id="0"/>
-            <w:r>
-              <w:rPr>
-                <w:highlight w:val="yellow"/>
-              </w:rPr>
-              <w:t xml:space="preserve">R: </w:t>
-            </w:r>
-            <w:r>
-              <w:rPr>
-                <w:highlight w:val="yellow"/>
-              </w:rPr>
-              <w:t>Code peer-review?</w:t>
+            <w:r>
+              <w:t xml:space="preserve">Data visualisation peer-review </w:t>
             </w:r>
             <w:r>
               <w:t xml:space="preserve"> </w:t>
-            </w:r>
-            <w:commentRangeEnd w:id="0"/>
-            <w:r>
-              <w:rPr>
-                <w:rStyle w:val="CommentReference"/>
-              </w:rPr>
-              <w:commentReference w:id="0"/>
             </w:r>
           </w:p>
         </w:tc>
@@ -870,10 +849,7 @@
           </w:tcPr>
           <w:p>
             <w:r>
-              <w:t>Stage 2 Q&amp;</w:t>
-            </w:r>
-            <w:r>
-              <w:t>A</w:t>
+              <w:t>Stage 2 Q&amp;A</w:t>
             </w:r>
           </w:p>
         </w:tc>
@@ -1036,7 +1012,7 @@
     </w:tbl>
     <w:p/>
     <w:sectPr>
-      <w:footerReference w:type="default" r:id="rId11"/>
+      <w:footerReference w:type="default" r:id="rId7"/>
       <w:pgSz w:w="16838" w:h="11906" w:orient="landscape"/>
       <w:pgMar w:top="1440" w:right="1440" w:bottom="1440" w:left="1440" w:header="708" w:footer="708" w:gutter="0"/>
       <w:cols w:space="708"/>
@@ -1044,45 +1020,6 @@
     </w:sectPr>
   </w:body>
 </w:document>
-</file>
-
-<file path=word/comments.xml><?xml version="1.0" encoding="utf-8"?>
-<w:comments xmlns:wpc="http://schemas.microsoft.com/office/word/2010/wordprocessingCanvas" xmlns:cx="http://schemas.microsoft.com/office/drawing/2014/chartex" xmlns:cx1="http://schemas.microsoft.com/office/drawing/2015/9/8/chartex" xmlns:cx2="http://schemas.microsoft.com/office/drawing/2015/10/21/chartex" xmlns:cx3="http://schemas.microsoft.com/office/drawing/2016/5/9/chartex" xmlns:cx4="http://schemas.microsoft.com/office/drawing/2016/5/10/chartex" xmlns:cx5="http://schemas.microsoft.com/office/drawing/2016/5/11/chartex" xmlns:cx6="http://schemas.microsoft.com/office/drawing/2016/5/12/chartex" xmlns:cx7="http://schemas.microsoft.com/office/drawing/2016/5/13/chartex" xmlns:cx8="http://schemas.microsoft.com/office/drawing/2016/5/14/chartex" xmlns:mc="http://schemas.openxmlformats.org/markup-compatibility/2006" xmlns:aink="http://schemas.microsoft.com/office/drawing/2016/ink" xmlns:am3d="http://schemas.microsoft.com/office/drawing/2017/model3d" xmlns:o="urn:schemas-microsoft-com:office:office" xmlns:oel="http://schemas.microsoft.com/office/2019/extlst" xmlns:r="http://schemas.openxmlformats.org/officeDocument/2006/relationships" xmlns:m="http://schemas.openxmlformats.org/officeDocument/2006/math" xmlns:v="urn:schemas-microsoft-com:vml" xmlns:wp14="http://schemas.microsoft.com/office/word/2010/wordprocessingDrawing" xmlns:wp="http://schemas.openxmlformats.org/drawingml/2006/wordprocessingDrawing" xmlns:w10="urn:schemas-microsoft-com:office:word" xmlns:w="http://schemas.openxmlformats.org/wordprocessingml/2006/main" xmlns:w14="http://schemas.microsoft.com/office/word/2010/wordml" xmlns:w15="http://schemas.microsoft.com/office/word/2012/wordml" xmlns:w16cex="http://schemas.microsoft.com/office/word/2018/wordml/cex" xmlns:w16cid="http://schemas.microsoft.com/office/word/2016/wordml/cid" xmlns:w16="http://schemas.microsoft.com/office/word/2018/wordml" xmlns:w16du="http://schemas.microsoft.com/office/word/2023/wordml/word16du" xmlns:w16sdtdh="http://schemas.microsoft.com/office/word/2020/wordml/sdtdatahash" xmlns:w16sdtfl="http://schemas.microsoft.com/office/word/2024/wordml/sdtformatlock" xmlns:w16se="http://schemas.microsoft.com/office/word/2015/wordml/symex" xmlns:wpg="http://schemas.microsoft.com/office/word/2010/wordprocessingGroup" xmlns:wpi="http://schemas.microsoft.com/office/word/2010/wordprocessingInk" xmlns:wne="http://schemas.microsoft.com/office/word/2006/wordml" xmlns:wps="http://schemas.microsoft.com/office/word/2010/wordprocessingShape" mc:Ignorable="w14 w15 w16se w16cid w16 w16cex w16sdtdh w16sdtfl w16du wp14">
-  <w:comment w:id="0" w:author="James Bartlett" w:date="2025-01-13T16:05:00Z" w:initials="JB">
-    <w:p>
-      <w:pPr>
-        <w:pStyle w:val="CommentText"/>
-      </w:pPr>
-      <w:r>
-        <w:rPr>
-          <w:rStyle w:val="CommentReference"/>
-        </w:rPr>
-        <w:annotationRef/>
-      </w:r>
-      <w:r>
-        <w:t xml:space="preserve">If we wanted to do this, could also move it a week or so earlier and give people a week or two to submit? </w:t>
-      </w:r>
-    </w:p>
-  </w:comment>
-</w:comments>
-</file>
-
-<file path=word/commentsExtended.xml><?xml version="1.0" encoding="utf-8"?>
-<w15:commentsEx xmlns:wpc="http://schemas.microsoft.com/office/word/2010/wordprocessingCanvas" xmlns:cx="http://schemas.microsoft.com/office/drawing/2014/chartex" xmlns:cx1="http://schemas.microsoft.com/office/drawing/2015/9/8/chartex" xmlns:cx2="http://schemas.microsoft.com/office/drawing/2015/10/21/chartex" xmlns:cx3="http://schemas.microsoft.com/office/drawing/2016/5/9/chartex" xmlns:cx4="http://schemas.microsoft.com/office/drawing/2016/5/10/chartex" xmlns:cx5="http://schemas.microsoft.com/office/drawing/2016/5/11/chartex" xmlns:cx6="http://schemas.microsoft.com/office/drawing/2016/5/12/chartex" xmlns:cx7="http://schemas.microsoft.com/office/drawing/2016/5/13/chartex" xmlns:cx8="http://schemas.microsoft.com/office/drawing/2016/5/14/chartex" xmlns:mc="http://schemas.openxmlformats.org/markup-compatibility/2006" xmlns:aink="http://schemas.microsoft.com/office/drawing/2016/ink" xmlns:am3d="http://schemas.microsoft.com/office/drawing/2017/model3d" xmlns:o="urn:schemas-microsoft-com:office:office" xmlns:oel="http://schemas.microsoft.com/office/2019/extlst" xmlns:r="http://schemas.openxmlformats.org/officeDocument/2006/relationships" xmlns:m="http://schemas.openxmlformats.org/officeDocument/2006/math" xmlns:v="urn:schemas-microsoft-com:vml" xmlns:wp14="http://schemas.microsoft.com/office/word/2010/wordprocessingDrawing" xmlns:wp="http://schemas.openxmlformats.org/drawingml/2006/wordprocessingDrawing" xmlns:w10="urn:schemas-microsoft-com:office:word" xmlns:w="http://schemas.openxmlformats.org/wordprocessingml/2006/main" xmlns:w14="http://schemas.microsoft.com/office/word/2010/wordml" xmlns:w15="http://schemas.microsoft.com/office/word/2012/wordml" xmlns:w16cex="http://schemas.microsoft.com/office/word/2018/wordml/cex" xmlns:w16cid="http://schemas.microsoft.com/office/word/2016/wordml/cid" xmlns:w16="http://schemas.microsoft.com/office/word/2018/wordml" xmlns:w16du="http://schemas.microsoft.com/office/word/2023/wordml/word16du" xmlns:w16sdtdh="http://schemas.microsoft.com/office/word/2020/wordml/sdtdatahash" xmlns:w16sdtfl="http://schemas.microsoft.com/office/word/2024/wordml/sdtformatlock" xmlns:w16se="http://schemas.microsoft.com/office/word/2015/wordml/symex" xmlns:wpg="http://schemas.microsoft.com/office/word/2010/wordprocessingGroup" xmlns:wpi="http://schemas.microsoft.com/office/word/2010/wordprocessingInk" xmlns:wne="http://schemas.microsoft.com/office/word/2006/wordml" xmlns:wps="http://schemas.microsoft.com/office/word/2010/wordprocessingShape" mc:Ignorable="w14 w15 w16se w16cid w16 w16cex w16sdtdh w16sdtfl w16du wp14">
-  <w15:commentEx w15:paraId="02DF9D5C" w15:done="0"/>
-</w15:commentsEx>
-</file>
-
-<file path=word/commentsExtensible.xml><?xml version="1.0" encoding="utf-8"?>
-<w16cex:commentsExtensible xmlns:wpc="http://schemas.microsoft.com/office/word/2010/wordprocessingCanvas" xmlns:cx="http://schemas.microsoft.com/office/drawing/2014/chartex" xmlns:cx1="http://schemas.microsoft.com/office/drawing/2015/9/8/chartex" xmlns:cx2="http://schemas.microsoft.com/office/drawing/2015/10/21/chartex" xmlns:cx3="http://schemas.microsoft.com/office/drawing/2016/5/9/chartex" xmlns:cx4="http://schemas.microsoft.com/office/drawing/2016/5/10/chartex" xmlns:cx5="http://schemas.microsoft.com/office/drawing/2016/5/11/chartex" xmlns:cx6="http://schemas.microsoft.com/office/drawing/2016/5/12/chartex" xmlns:cx7="http://schemas.microsoft.com/office/drawing/2016/5/13/chartex" xmlns:cx8="http://schemas.microsoft.com/office/drawing/2016/5/14/chartex" xmlns:cr="http://schemas.microsoft.com/office/comments/2020/reactions" xmlns:mc="http://schemas.openxmlformats.org/markup-compatibility/2006" xmlns:aink="http://schemas.microsoft.com/office/drawing/2016/ink" xmlns:am3d="http://schemas.microsoft.com/office/drawing/2017/model3d" xmlns:o="urn:schemas-microsoft-com:office:office" xmlns:oel="http://schemas.microsoft.com/office/2019/extlst" xmlns:r="http://schemas.openxmlformats.org/officeDocument/2006/relationships" xmlns:m="http://schemas.openxmlformats.org/officeDocument/2006/math" xmlns:v="urn:schemas-microsoft-com:vml" xmlns:wp14="http://schemas.microsoft.com/office/word/2010/wordprocessingDrawing" xmlns:wp="http://schemas.openxmlformats.org/drawingml/2006/wordprocessingDrawing" xmlns:w10="urn:schemas-microsoft-com:office:word" xmlns:w="http://schemas.openxmlformats.org/wordprocessingml/2006/main" xmlns:w14="http://schemas.microsoft.com/office/word/2010/wordml" xmlns:w15="http://schemas.microsoft.com/office/word/2012/wordml" xmlns:w16cex="http://schemas.microsoft.com/office/word/2018/wordml/cex" xmlns:w16cid="http://schemas.microsoft.com/office/word/2016/wordml/cid" xmlns:w16="http://schemas.microsoft.com/office/word/2018/wordml" xmlns:w16du="http://schemas.microsoft.com/office/word/2023/wordml/word16du" xmlns:w16sdtdh="http://schemas.microsoft.com/office/word/2020/wordml/sdtdatahash" xmlns:w16sdtfl="http://schemas.microsoft.com/office/word/2024/wordml/sdtformatlock" xmlns:w16se="http://schemas.microsoft.com/office/word/2015/wordml/symex" xmlns:wpg="http://schemas.microsoft.com/office/word/2010/wordprocessingGroup" xmlns:wpi="http://schemas.microsoft.com/office/word/2010/wordprocessingInk" xmlns:wne="http://schemas.microsoft.com/office/word/2006/wordml" xmlns:wps="http://schemas.microsoft.com/office/word/2010/wordprocessingShape" mc:Ignorable="w14 w15 w16se w16cid w16 w16cex w16sdtdh w16sdtfl cr w16du wp14">
-  <w16cex:commentExtensible w16cex:durableId="72372E52" w16cex:dateUtc="2025-01-13T16:05:00Z"/>
-</w16cex:commentsExtensible>
-</file>
-
-<file path=word/commentsIds.xml><?xml version="1.0" encoding="utf-8"?>
-<w16cid:commentsIds xmlns:wpc="http://schemas.microsoft.com/office/word/2010/wordprocessingCanvas" xmlns:cx="http://schemas.microsoft.com/office/drawing/2014/chartex" xmlns:cx1="http://schemas.microsoft.com/office/drawing/2015/9/8/chartex" xmlns:cx2="http://schemas.microsoft.com/office/drawing/2015/10/21/chartex" xmlns:cx3="http://schemas.microsoft.com/office/drawing/2016/5/9/chartex" xmlns:cx4="http://schemas.microsoft.com/office/drawing/2016/5/10/chartex" xmlns:cx5="http://schemas.microsoft.com/office/drawing/2016/5/11/chartex" xmlns:cx6="http://schemas.microsoft.com/office/drawing/2016/5/12/chartex" xmlns:cx7="http://schemas.microsoft.com/office/drawing/2016/5/13/chartex" xmlns:cx8="http://schemas.microsoft.com/office/drawing/2016/5/14/chartex" xmlns:mc="http://schemas.openxmlformats.org/markup-compatibility/2006" xmlns:aink="http://schemas.microsoft.com/office/drawing/2016/ink" xmlns:am3d="http://schemas.microsoft.com/office/drawing/2017/model3d" xmlns:o="urn:schemas-microsoft-com:office:office" xmlns:oel="http://schemas.microsoft.com/office/2019/extlst" xmlns:r="http://schemas.openxmlformats.org/officeDocument/2006/relationships" xmlns:m="http://schemas.openxmlformats.org/officeDocument/2006/math" xmlns:v="urn:schemas-microsoft-com:vml" xmlns:wp14="http://schemas.microsoft.com/office/word/2010/wordprocessingDrawing" xmlns:wp="http://schemas.openxmlformats.org/drawingml/2006/wordprocessingDrawing" xmlns:w10="urn:schemas-microsoft-com:office:word" xmlns:w="http://schemas.openxmlformats.org/wordprocessingml/2006/main" xmlns:w14="http://schemas.microsoft.com/office/word/2010/wordml" xmlns:w15="http://schemas.microsoft.com/office/word/2012/wordml" xmlns:w16cex="http://schemas.microsoft.com/office/word/2018/wordml/cex" xmlns:w16cid="http://schemas.microsoft.com/office/word/2016/wordml/cid" xmlns:w16="http://schemas.microsoft.com/office/word/2018/wordml" xmlns:w16du="http://schemas.microsoft.com/office/word/2023/wordml/word16du" xmlns:w16sdtdh="http://schemas.microsoft.com/office/word/2020/wordml/sdtdatahash" xmlns:w16sdtfl="http://schemas.microsoft.com/office/word/2024/wordml/sdtformatlock" xmlns:w16se="http://schemas.microsoft.com/office/word/2015/wordml/symex" xmlns:wpg="http://schemas.microsoft.com/office/word/2010/wordprocessingGroup" xmlns:wpi="http://schemas.microsoft.com/office/word/2010/wordprocessingInk" xmlns:wne="http://schemas.microsoft.com/office/word/2006/wordml" xmlns:wps="http://schemas.microsoft.com/office/word/2010/wordprocessingShape" mc:Ignorable="w14 w15 w16se w16cid w16 w16cex w16sdtdh w16sdtfl w16du wp14">
-  <w16cid:commentId w16cid:paraId="02DF9D5C" w16cid:durableId="72372E52"/>
-</w16cid:commentsIds>
 </file>
 
 <file path=word/endnotes.xml><?xml version="1.0" encoding="utf-8"?>
@@ -1114,10 +1051,22 @@
       <w:t xml:space="preserve">Last updated: </w:t>
     </w:r>
     <w:r>
-      <w:t>24</w:t>
+      <w:t>2</w:t>
     </w:r>
     <w:r>
-      <w:t>/09/2024</w:t>
+      <w:t>3</w:t>
+    </w:r>
+    <w:r>
+      <w:t>/0</w:t>
+    </w:r>
+    <w:r>
+      <w:t>1</w:t>
+    </w:r>
+    <w:r>
+      <w:t>/202</w:t>
+    </w:r>
+    <w:r>
+      <w:t>5</w:t>
     </w:r>
   </w:p>
   <w:p>
@@ -4166,14 +4115,6 @@
     <w:abstractNumId w:val="0"/>
   </w:num>
 </w:numbering>
-</file>
-
-<file path=word/people.xml><?xml version="1.0" encoding="utf-8"?>
-<w15:people xmlns:wpc="http://schemas.microsoft.com/office/word/2010/wordprocessingCanvas" xmlns:cx="http://schemas.microsoft.com/office/drawing/2014/chartex" xmlns:cx1="http://schemas.microsoft.com/office/drawing/2015/9/8/chartex" xmlns:cx2="http://schemas.microsoft.com/office/drawing/2015/10/21/chartex" xmlns:cx3="http://schemas.microsoft.com/office/drawing/2016/5/9/chartex" xmlns:cx4="http://schemas.microsoft.com/office/drawing/2016/5/10/chartex" xmlns:cx5="http://schemas.microsoft.com/office/drawing/2016/5/11/chartex" xmlns:cx6="http://schemas.microsoft.com/office/drawing/2016/5/12/chartex" xmlns:cx7="http://schemas.microsoft.com/office/drawing/2016/5/13/chartex" xmlns:cx8="http://schemas.microsoft.com/office/drawing/2016/5/14/chartex" xmlns:mc="http://schemas.openxmlformats.org/markup-compatibility/2006" xmlns:aink="http://schemas.microsoft.com/office/drawing/2016/ink" xmlns:am3d="http://schemas.microsoft.com/office/drawing/2017/model3d" xmlns:o="urn:schemas-microsoft-com:office:office" xmlns:oel="http://schemas.microsoft.com/office/2019/extlst" xmlns:r="http://schemas.openxmlformats.org/officeDocument/2006/relationships" xmlns:m="http://schemas.openxmlformats.org/officeDocument/2006/math" xmlns:v="urn:schemas-microsoft-com:vml" xmlns:wp14="http://schemas.microsoft.com/office/word/2010/wordprocessingDrawing" xmlns:wp="http://schemas.openxmlformats.org/drawingml/2006/wordprocessingDrawing" xmlns:w10="urn:schemas-microsoft-com:office:word" xmlns:w="http://schemas.openxmlformats.org/wordprocessingml/2006/main" xmlns:w14="http://schemas.microsoft.com/office/word/2010/wordml" xmlns:w15="http://schemas.microsoft.com/office/word/2012/wordml" xmlns:w16cex="http://schemas.microsoft.com/office/word/2018/wordml/cex" xmlns:w16cid="http://schemas.microsoft.com/office/word/2016/wordml/cid" xmlns:w16="http://schemas.microsoft.com/office/word/2018/wordml" xmlns:w16du="http://schemas.microsoft.com/office/word/2023/wordml/word16du" xmlns:w16sdtdh="http://schemas.microsoft.com/office/word/2020/wordml/sdtdatahash" xmlns:w16sdtfl="http://schemas.microsoft.com/office/word/2024/wordml/sdtformatlock" xmlns:w16se="http://schemas.microsoft.com/office/word/2015/wordml/symex" xmlns:wpg="http://schemas.microsoft.com/office/word/2010/wordprocessingGroup" xmlns:wpi="http://schemas.microsoft.com/office/word/2010/wordprocessingInk" xmlns:wne="http://schemas.microsoft.com/office/word/2006/wordml" xmlns:wps="http://schemas.microsoft.com/office/word/2010/wordprocessingShape" mc:Ignorable="w14 w15 w16se w16cid w16 w16cex w16sdtdh w16sdtfl w16du wp14">
-  <w15:person w15:author="James Bartlett">
-    <w15:presenceInfo w15:providerId="AD" w15:userId="S::James.Bartlett@glasgow.ac.uk::2fa01a56-8859-40f1-8e8e-4017aec43aa2"/>
-  </w15:person>
-</w15:people>
 </file>
 
 <file path=word/styles.xml><?xml version="1.0" encoding="utf-8"?>

</xml_diff>